<commit_message>
Suggested edits for report 1
</commit_message>
<xml_diff>
--- a/Reports/Report 1.docx
+++ b/Reports/Report 1.docx
@@ -4,38 +4,6 @@
   <w:body>
     <w:p>
       <w:pPr>
-        <w:jc w:val="right"/>
-        <w:rPr>
-          <w:sz w:val="24"/>
-          <w:szCs w:val="24"/>
-        </w:rPr>
-      </w:pPr>
-      <w:r>
-        <w:rPr>
-          <w:sz w:val="24"/>
-          <w:szCs w:val="24"/>
-        </w:rPr>
-        <w:t>Rhea Rakheja</w:t>
-      </w:r>
-    </w:p>
-    <w:p>
-      <w:pPr>
-        <w:jc w:val="right"/>
-        <w:rPr>
-          <w:sz w:val="24"/>
-          <w:szCs w:val="24"/>
-        </w:rPr>
-      </w:pPr>
-      <w:r>
-        <w:rPr>
-          <w:sz w:val="24"/>
-          <w:szCs w:val="24"/>
-        </w:rPr>
-        <w:t>STAT440 0101</w:t>
-      </w:r>
-    </w:p>
-    <w:p>
-      <w:pPr>
         <w:rPr>
           <w:b/>
           <w:bCs/>
@@ -90,17 +58,66 @@
           <w:sz w:val="24"/>
           <w:szCs w:val="24"/>
         </w:rPr>
-        <w:t xml:space="preserve">Rhea Rakheja, </w:t>
-      </w:r>
-      <w:r>
-        <w:rPr>
-          <w:rFonts w:eastAsia="Times New Roman" w:cstheme="minorHAnsi"/>
-          <w:color w:val="222222"/>
-          <w:sz w:val="24"/>
-          <w:szCs w:val="24"/>
-        </w:rPr>
-        <w:t>Priyanka Kishore, Michael Strobel, Jiadong Li, Richard Liang, and Olivia Majedi</w:t>
-      </w:r>
+        <w:t xml:space="preserve">Rhea </w:t>
+      </w:r>
+      <w:proofErr w:type="spellStart"/>
+      <w:r>
+        <w:rPr>
+          <w:rFonts w:cstheme="minorHAnsi"/>
+          <w:sz w:val="24"/>
+          <w:szCs w:val="24"/>
+        </w:rPr>
+        <w:t>Rakheja</w:t>
+      </w:r>
+      <w:proofErr w:type="spellEnd"/>
+      <w:r>
+        <w:rPr>
+          <w:rFonts w:cstheme="minorHAnsi"/>
+          <w:sz w:val="24"/>
+          <w:szCs w:val="24"/>
+        </w:rPr>
+        <w:t xml:space="preserve">, </w:t>
+      </w:r>
+      <w:r>
+        <w:rPr>
+          <w:rFonts w:eastAsia="Times New Roman" w:cstheme="minorHAnsi"/>
+          <w:color w:val="222222"/>
+          <w:sz w:val="24"/>
+          <w:szCs w:val="24"/>
+        </w:rPr>
+        <w:t xml:space="preserve">Priyanka Kishore, Michael Strobel, </w:t>
+      </w:r>
+      <w:proofErr w:type="spellStart"/>
+      <w:r>
+        <w:rPr>
+          <w:rFonts w:eastAsia="Times New Roman" w:cstheme="minorHAnsi"/>
+          <w:color w:val="222222"/>
+          <w:sz w:val="24"/>
+          <w:szCs w:val="24"/>
+        </w:rPr>
+        <w:t>Jiadong</w:t>
+      </w:r>
+      <w:proofErr w:type="spellEnd"/>
+      <w:r>
+        <w:rPr>
+          <w:rFonts w:eastAsia="Times New Roman" w:cstheme="minorHAnsi"/>
+          <w:color w:val="222222"/>
+          <w:sz w:val="24"/>
+          <w:szCs w:val="24"/>
+        </w:rPr>
+        <w:t xml:space="preserve"> Li, Richard Liang, and Olivia </w:t>
+      </w:r>
+      <w:proofErr w:type="spellStart"/>
+      <w:r>
+        <w:rPr>
+          <w:rFonts w:eastAsia="Times New Roman" w:cstheme="minorHAnsi"/>
+          <w:color w:val="222222"/>
+          <w:sz w:val="24"/>
+          <w:szCs w:val="24"/>
+        </w:rPr>
+        <w:t>Majedi</w:t>
+      </w:r>
+      <w:proofErr w:type="spellEnd"/>
     </w:p>
     <w:p>
       <w:pPr>
@@ -158,8 +175,19 @@
           <w:sz w:val="24"/>
           <w:szCs w:val="24"/>
         </w:rPr>
-        <w:t>Mount Ginini</w:t>
-      </w:r>
+        <w:t xml:space="preserve">Mount </w:t>
+      </w:r>
+      <w:proofErr w:type="spellStart"/>
+      <w:r>
+        <w:rPr>
+          <w:rFonts w:eastAsia="Times New Roman" w:cstheme="minorHAnsi"/>
+          <w:color w:val="222222"/>
+          <w:sz w:val="24"/>
+          <w:szCs w:val="24"/>
+        </w:rPr>
+        <w:t>Ginini</w:t>
+      </w:r>
+      <w:proofErr w:type="spellEnd"/>
       <w:r>
         <w:rPr>
           <w:rFonts w:eastAsia="Times New Roman" w:cstheme="minorHAnsi"/>
@@ -201,83 +229,358 @@
         </w:rPr>
         <w:t xml:space="preserve">: </w:t>
       </w:r>
-      <w:r>
-        <w:rPr>
-          <w:rFonts w:eastAsia="Times New Roman" w:cstheme="minorHAnsi"/>
-          <w:color w:val="222222"/>
-          <w:sz w:val="24"/>
-          <w:szCs w:val="24"/>
-        </w:rPr>
-        <w:t>The population of N=7</w:t>
-      </w:r>
-      <w:r>
-        <w:rPr>
-          <w:rFonts w:eastAsia="Times New Roman" w:cstheme="minorHAnsi"/>
-          <w:color w:val="222222"/>
-          <w:sz w:val="24"/>
-          <w:szCs w:val="24"/>
-        </w:rPr>
-        <w:t>48</w:t>
-      </w:r>
-      <w:r>
-        <w:rPr>
-          <w:rFonts w:eastAsia="Times New Roman" w:cstheme="minorHAnsi"/>
-          <w:color w:val="222222"/>
-          <w:sz w:val="24"/>
-          <w:szCs w:val="24"/>
-        </w:rPr>
-        <w:t xml:space="preserve"> contains measurements of the minimum and maximum temperature during the summer months in Mount Ginini, Australia over the years 2008-2017. </w:t>
-      </w:r>
-      <w:r>
-        <w:rPr>
-          <w:rFonts w:eastAsia="Times New Roman" w:cstheme="minorHAnsi"/>
-          <w:color w:val="222222"/>
-          <w:sz w:val="24"/>
-          <w:szCs w:val="24"/>
-        </w:rPr>
-        <w:t>The mean of the maximum temperature is 19.1</w:t>
-      </w:r>
-      <w:r>
-        <w:rPr>
-          <w:rFonts w:eastAsia="Times New Roman" w:cstheme="minorHAnsi"/>
-          <w:color w:val="222222"/>
-          <w:sz w:val="24"/>
-          <w:szCs w:val="24"/>
-        </w:rPr>
-        <w:t>1</w:t>
-      </w:r>
-      <w:r>
-        <w:rPr>
-          <w:rFonts w:eastAsia="Times New Roman" w:cstheme="minorHAnsi"/>
-          <w:color w:val="222222"/>
-          <w:sz w:val="24"/>
-          <w:szCs w:val="24"/>
-        </w:rPr>
-        <w:t xml:space="preserve"> degrees Celsius and the mean of the minimum temperature is 8.7</w:t>
-      </w:r>
-      <w:r>
-        <w:rPr>
-          <w:rFonts w:eastAsia="Times New Roman" w:cstheme="minorHAnsi"/>
-          <w:color w:val="222222"/>
-          <w:sz w:val="24"/>
-          <w:szCs w:val="24"/>
-        </w:rPr>
-        <w:t>0</w:t>
-      </w:r>
-      <w:r>
-        <w:rPr>
-          <w:rFonts w:eastAsia="Times New Roman" w:cstheme="minorHAnsi"/>
-          <w:color w:val="222222"/>
-          <w:sz w:val="24"/>
-          <w:szCs w:val="24"/>
-        </w:rPr>
-        <w:t xml:space="preserve"> degrees Celsius. The correlation between minimum and maximum temperatures in 0.71, meaning 71% of the variation in the maximum temperature can be attributed to the variation in minimum temperature, and vice versa. </w:t>
-      </w:r>
     </w:p>
     <w:p>
       <w:pPr>
         <w:shd w:val="clear" w:color="auto" w:fill="FFFFFF"/>
         <w:spacing w:before="100" w:beforeAutospacing="1" w:after="100" w:afterAutospacing="1" w:line="240" w:lineRule="auto"/>
+        <w:ind w:firstLine="720"/>
+        <w:rPr>
+          <w:rFonts w:eastAsia="Times New Roman" w:cstheme="minorHAnsi"/>
+          <w:color w:val="222222"/>
+          <w:sz w:val="24"/>
+          <w:szCs w:val="24"/>
+        </w:rPr>
+      </w:pPr>
+      <w:r>
+        <w:rPr>
+          <w:rFonts w:eastAsia="Times New Roman" w:cstheme="minorHAnsi"/>
+          <w:color w:val="222222"/>
+          <w:sz w:val="24"/>
+          <w:szCs w:val="24"/>
+        </w:rPr>
+        <w:t xml:space="preserve">This data set is a subset of data from Kaggle compiled by Joe Young titled </w:t>
+      </w:r>
+      <w:r>
+        <w:rPr>
+          <w:rFonts w:eastAsia="Times New Roman" w:cstheme="minorHAnsi"/>
+          <w:color w:val="222222"/>
+          <w:sz w:val="24"/>
+          <w:szCs w:val="24"/>
+        </w:rPr>
+        <w:t>‘</w:t>
+      </w:r>
+      <w:r>
+        <w:rPr>
+          <w:rFonts w:eastAsia="Times New Roman" w:cstheme="minorHAnsi"/>
+          <w:color w:val="222222"/>
+          <w:sz w:val="24"/>
+          <w:szCs w:val="24"/>
+        </w:rPr>
+        <w:t>Rain in Australia.</w:t>
+      </w:r>
+      <w:r>
+        <w:rPr>
+          <w:rFonts w:eastAsia="Times New Roman" w:cstheme="minorHAnsi"/>
+          <w:color w:val="222222"/>
+          <w:sz w:val="24"/>
+          <w:szCs w:val="24"/>
+        </w:rPr>
+        <w:t>’</w:t>
+      </w:r>
+      <w:r>
+        <w:rPr>
+          <w:rFonts w:eastAsia="Times New Roman" w:cstheme="minorHAnsi"/>
+          <w:color w:val="222222"/>
+          <w:sz w:val="24"/>
+          <w:szCs w:val="24"/>
+        </w:rPr>
+        <w:t xml:space="preserve">  The original source of the data is the Australian Bureau of Meteorology. </w:t>
+      </w:r>
+      <w:r>
+        <w:rPr>
+          <w:rFonts w:eastAsia="Times New Roman" w:cstheme="minorHAnsi"/>
+          <w:color w:val="222222"/>
+          <w:sz w:val="24"/>
+          <w:szCs w:val="24"/>
+        </w:rPr>
+        <w:t xml:space="preserve">We hope that this data set and analysis helps us build a better understanding of </w:t>
+      </w:r>
+      <w:r>
+        <w:rPr>
+          <w:rFonts w:eastAsia="Times New Roman" w:cstheme="minorHAnsi"/>
+          <w:color w:val="222222"/>
+          <w:sz w:val="24"/>
+          <w:szCs w:val="24"/>
+        </w:rPr>
+        <w:t>the current global warming trends</w:t>
+      </w:r>
+      <w:r>
+        <w:rPr>
+          <w:rFonts w:eastAsia="Times New Roman" w:cstheme="minorHAnsi"/>
+          <w:color w:val="222222"/>
+          <w:sz w:val="24"/>
+          <w:szCs w:val="24"/>
+        </w:rPr>
+        <w:t xml:space="preserve">.  </w:t>
+      </w:r>
+    </w:p>
+    <w:p>
+      <w:pPr>
+        <w:shd w:val="clear" w:color="auto" w:fill="FFFFFF"/>
+        <w:spacing w:before="100" w:beforeAutospacing="1" w:after="100" w:afterAutospacing="1" w:line="240" w:lineRule="auto"/>
+        <w:ind w:firstLine="720"/>
+        <w:rPr>
+          <w:rFonts w:eastAsia="Times New Roman" w:cstheme="minorHAnsi"/>
+          <w:color w:val="222222"/>
+          <w:sz w:val="24"/>
+          <w:szCs w:val="24"/>
+        </w:rPr>
+      </w:pPr>
+      <w:r>
+        <w:rPr>
+          <w:rFonts w:eastAsia="Times New Roman" w:cstheme="minorHAnsi"/>
+          <w:color w:val="222222"/>
+          <w:sz w:val="24"/>
+          <w:szCs w:val="24"/>
+        </w:rPr>
+        <w:t xml:space="preserve">To make the data </w:t>
+      </w:r>
+      <w:r>
+        <w:rPr>
+          <w:rFonts w:eastAsia="Times New Roman" w:cstheme="minorHAnsi"/>
+          <w:color w:val="222222"/>
+          <w:sz w:val="24"/>
+          <w:szCs w:val="24"/>
+        </w:rPr>
+        <w:t>easier to manage</w:t>
+      </w:r>
+      <w:r>
+        <w:rPr>
+          <w:rFonts w:eastAsia="Times New Roman" w:cstheme="minorHAnsi"/>
+          <w:color w:val="222222"/>
+          <w:sz w:val="24"/>
+          <w:szCs w:val="24"/>
+        </w:rPr>
+        <w:t xml:space="preserve"> and to keep the correlations more consistent, we chose to focus on one location, Mount </w:t>
+      </w:r>
+      <w:proofErr w:type="spellStart"/>
+      <w:r>
+        <w:rPr>
+          <w:rFonts w:eastAsia="Times New Roman" w:cstheme="minorHAnsi"/>
+          <w:color w:val="222222"/>
+          <w:sz w:val="24"/>
+          <w:szCs w:val="24"/>
+        </w:rPr>
+        <w:t>Ginini</w:t>
+      </w:r>
+      <w:proofErr w:type="spellEnd"/>
+      <w:r>
+        <w:rPr>
+          <w:rFonts w:eastAsia="Times New Roman" w:cstheme="minorHAnsi"/>
+          <w:color w:val="222222"/>
+          <w:sz w:val="24"/>
+          <w:szCs w:val="24"/>
+        </w:rPr>
+        <w:t xml:space="preserve">, and </w:t>
+      </w:r>
+      <w:r>
+        <w:rPr>
+          <w:rFonts w:eastAsia="Times New Roman" w:cstheme="minorHAnsi"/>
+          <w:color w:val="222222"/>
+          <w:sz w:val="24"/>
+          <w:szCs w:val="24"/>
+        </w:rPr>
+        <w:t xml:space="preserve">limit our data to the summer months. We chose this specific location because of </w:t>
+      </w:r>
+      <w:r>
+        <w:rPr>
+          <w:rFonts w:eastAsia="Times New Roman" w:cstheme="minorHAnsi"/>
+          <w:color w:val="222222"/>
+          <w:sz w:val="24"/>
+          <w:szCs w:val="24"/>
+        </w:rPr>
+        <w:t>its</w:t>
+      </w:r>
+      <w:r>
+        <w:rPr>
+          <w:rFonts w:eastAsia="Times New Roman" w:cstheme="minorHAnsi"/>
+          <w:color w:val="222222"/>
+          <w:sz w:val="24"/>
+          <w:szCs w:val="24"/>
+        </w:rPr>
+        <w:t xml:space="preserve"> highly correlated maximum and minimum daily temperature, which we hope will limit the variance in our analysis.</w:t>
+      </w:r>
+    </w:p>
+    <w:p>
+      <w:pPr>
+        <w:shd w:val="clear" w:color="auto" w:fill="FFFFFF"/>
+        <w:spacing w:before="100" w:beforeAutospacing="1" w:after="100" w:afterAutospacing="1" w:line="240" w:lineRule="auto"/>
+        <w:rPr>
+          <w:rFonts w:eastAsia="Times New Roman" w:cstheme="minorHAnsi"/>
+          <w:strike/>
+          <w:color w:val="FF0000"/>
+          <w:sz w:val="24"/>
+          <w:szCs w:val="24"/>
+        </w:rPr>
+      </w:pPr>
+      <w:r>
+        <w:rPr>
+          <w:rFonts w:eastAsia="Times New Roman" w:cstheme="minorHAnsi"/>
+          <w:strike/>
+          <w:color w:val="FF0000"/>
+          <w:sz w:val="24"/>
+          <w:szCs w:val="24"/>
+        </w:rPr>
+        <w:t>Our subset of the</w:t>
+      </w:r>
+      <w:r>
+        <w:rPr>
+          <w:rFonts w:eastAsia="Times New Roman" w:cstheme="minorHAnsi"/>
+          <w:strike/>
+          <w:color w:val="FF0000"/>
+          <w:sz w:val="24"/>
+          <w:szCs w:val="24"/>
+        </w:rPr>
+        <w:t xml:space="preserve"> population </w:t>
+      </w:r>
+      <w:r>
+        <w:rPr>
+          <w:rFonts w:eastAsia="Times New Roman" w:cstheme="minorHAnsi"/>
+          <w:strike/>
+          <w:color w:val="FF0000"/>
+          <w:sz w:val="24"/>
+          <w:szCs w:val="24"/>
+        </w:rPr>
+        <w:t>(</w:t>
+      </w:r>
+      <w:r>
+        <w:rPr>
+          <w:rFonts w:eastAsia="Times New Roman" w:cstheme="minorHAnsi"/>
+          <w:strike/>
+          <w:color w:val="FF0000"/>
+          <w:sz w:val="24"/>
+          <w:szCs w:val="24"/>
+        </w:rPr>
+        <w:t>N=7</w:t>
+      </w:r>
+      <w:r>
+        <w:rPr>
+          <w:rFonts w:eastAsia="Times New Roman" w:cstheme="minorHAnsi"/>
+          <w:strike/>
+          <w:color w:val="FF0000"/>
+          <w:sz w:val="24"/>
+          <w:szCs w:val="24"/>
+        </w:rPr>
+        <w:t>48</w:t>
+      </w:r>
+      <w:r>
+        <w:rPr>
+          <w:rFonts w:eastAsia="Times New Roman" w:cstheme="minorHAnsi"/>
+          <w:strike/>
+          <w:color w:val="FF0000"/>
+          <w:sz w:val="24"/>
+          <w:szCs w:val="24"/>
+        </w:rPr>
+        <w:t>)</w:t>
+      </w:r>
+      <w:r>
+        <w:rPr>
+          <w:rFonts w:eastAsia="Times New Roman" w:cstheme="minorHAnsi"/>
+          <w:strike/>
+          <w:color w:val="FF0000"/>
+          <w:sz w:val="24"/>
+          <w:szCs w:val="24"/>
+        </w:rPr>
+        <w:t xml:space="preserve"> contains measurements of the minimum and maximum temperature during the summer months in Mount </w:t>
+      </w:r>
+      <w:proofErr w:type="spellStart"/>
+      <w:r>
+        <w:rPr>
+          <w:rFonts w:eastAsia="Times New Roman" w:cstheme="minorHAnsi"/>
+          <w:strike/>
+          <w:color w:val="FF0000"/>
+          <w:sz w:val="24"/>
+          <w:szCs w:val="24"/>
+        </w:rPr>
+        <w:t>Ginini</w:t>
+      </w:r>
+      <w:proofErr w:type="spellEnd"/>
+      <w:r>
+        <w:rPr>
+          <w:rFonts w:eastAsia="Times New Roman" w:cstheme="minorHAnsi"/>
+          <w:strike/>
+          <w:color w:val="FF0000"/>
+          <w:sz w:val="24"/>
+          <w:szCs w:val="24"/>
+        </w:rPr>
+        <w:t xml:space="preserve">, Australia over the years 2008-2017. </w:t>
+      </w:r>
+      <w:r>
+        <w:rPr>
+          <w:rFonts w:eastAsia="Times New Roman" w:cstheme="minorHAnsi"/>
+          <w:strike/>
+          <w:color w:val="FF0000"/>
+          <w:sz w:val="24"/>
+          <w:szCs w:val="24"/>
+        </w:rPr>
+        <w:t>The mean of the maximum temperature is 19.1</w:t>
+      </w:r>
+      <w:r>
+        <w:rPr>
+          <w:rFonts w:eastAsia="Times New Roman" w:cstheme="minorHAnsi"/>
+          <w:strike/>
+          <w:color w:val="FF0000"/>
+          <w:sz w:val="24"/>
+          <w:szCs w:val="24"/>
+        </w:rPr>
+        <w:t>1</w:t>
+      </w:r>
+      <w:r>
+        <w:rPr>
+          <w:rFonts w:eastAsia="Times New Roman" w:cstheme="minorHAnsi"/>
+          <w:strike/>
+          <w:color w:val="FF0000"/>
+          <w:sz w:val="24"/>
+          <w:szCs w:val="24"/>
+        </w:rPr>
+        <w:t xml:space="preserve"> degrees </w:t>
+      </w:r>
+      <w:r>
+        <w:rPr>
+          <w:rFonts w:eastAsia="Times New Roman" w:cstheme="minorHAnsi"/>
+          <w:strike/>
+          <w:color w:val="FF0000"/>
+          <w:sz w:val="24"/>
+          <w:szCs w:val="24"/>
+        </w:rPr>
+        <w:t>Celsius,</w:t>
+      </w:r>
+      <w:r>
+        <w:rPr>
+          <w:rFonts w:eastAsia="Times New Roman" w:cstheme="minorHAnsi"/>
+          <w:strike/>
+          <w:color w:val="FF0000"/>
+          <w:sz w:val="24"/>
+          <w:szCs w:val="24"/>
+        </w:rPr>
+        <w:t xml:space="preserve"> and the mean of the minimum temperature is 8.7</w:t>
+      </w:r>
+      <w:r>
+        <w:rPr>
+          <w:rFonts w:eastAsia="Times New Roman" w:cstheme="minorHAnsi"/>
+          <w:strike/>
+          <w:color w:val="FF0000"/>
+          <w:sz w:val="24"/>
+          <w:szCs w:val="24"/>
+        </w:rPr>
+        <w:t>0</w:t>
+      </w:r>
+      <w:r>
+        <w:rPr>
+          <w:rFonts w:eastAsia="Times New Roman" w:cstheme="minorHAnsi"/>
+          <w:strike/>
+          <w:color w:val="FF0000"/>
+          <w:sz w:val="24"/>
+          <w:szCs w:val="24"/>
+        </w:rPr>
+        <w:t xml:space="preserve"> degrees Celsius. The correlation between minimum and maximum temperatures in 0.71, meaning 71% of the variation in the maximum temperature can be attributed to the variation in minimum temperature, and vice versa. </w:t>
+      </w:r>
+    </w:p>
+    <w:p>
+      <w:pPr>
+        <w:shd w:val="clear" w:color="auto" w:fill="FFFFFF"/>
+        <w:spacing w:before="100" w:beforeAutospacing="1" w:after="100" w:afterAutospacing="1" w:line="240" w:lineRule="auto"/>
         <w:rPr>
           <w:rFonts w:eastAsia="Times New Roman" w:cstheme="minorHAnsi"/>
           <w:color w:val="222222"/>
@@ -303,7 +606,7 @@
           <w:sz w:val="24"/>
           <w:szCs w:val="24"/>
         </w:rPr>
-        <w:t>What is the average maximum temperature during the summer? What is the average minimum temperature? Are the maximum and minimum temperatures correlated?</w:t>
+        <w:t xml:space="preserve">What is the average maximum temperature during the summer? </w:t>
       </w:r>
     </w:p>
     <w:p>
@@ -376,8 +679,19 @@
           <w:sz w:val="24"/>
           <w:szCs w:val="24"/>
         </w:rPr>
-        <w:t xml:space="preserve"> Maximum and minimum temperatures of samples</w:t>
-      </w:r>
+        <w:t xml:space="preserve"> Maximum and minimum temperatures of </w:t>
+      </w:r>
+      <w:proofErr w:type="gramStart"/>
+      <w:r>
+        <w:rPr>
+          <w:rFonts w:eastAsia="Times New Roman" w:cstheme="minorHAnsi"/>
+          <w:color w:val="222222"/>
+          <w:sz w:val="24"/>
+          <w:szCs w:val="24"/>
+        </w:rPr>
+        <w:t>samples</w:t>
+      </w:r>
+      <w:proofErr w:type="gramEnd"/>
       <w:r>
         <w:rPr>
           <w:rFonts w:eastAsia="Times New Roman" w:cstheme="minorHAnsi"/>
@@ -897,7 +1211,6 @@
           <w:sz w:val="24"/>
           <w:szCs w:val="24"/>
         </w:rPr>
-        <w:lastRenderedPageBreak/>
         <w:t>Histograms</w:t>
       </w:r>
       <w:r>
@@ -966,11 +1279,13 @@
       <w:r>
         <w:rPr>
           <w:noProof/>
-        </w:rPr>
+          <w:shd w:val="clear" w:color="auto" w:fill="FF0000"/>
+        </w:rPr>
+        <w:lastRenderedPageBreak/>
         <w:drawing>
-          <wp:inline distT="0" distB="0" distL="0" distR="0" wp14:anchorId="6527EB9A" wp14:editId="1DC24C1F">
+          <wp:inline distT="0" distB="0" distL="0" distR="0" wp14:anchorId="6527EB9A" wp14:editId="1D8A993D">
             <wp:extent cx="4927600" cy="3281381"/>
-            <wp:effectExtent l="0" t="0" r="6350" b="0"/>
+            <wp:effectExtent l="133350" t="114300" r="139700" b="147955"/>
             <wp:docPr id="5" name="Picture 5"/>
             <wp:cNvGraphicFramePr>
               <a:graphicFrameLocks xmlns:a="http://schemas.openxmlformats.org/drawingml/2006/main" noChangeAspect="1"/>
@@ -996,6 +1311,36 @@
                     <a:prstGeom prst="rect">
                       <a:avLst/>
                     </a:prstGeom>
+                    <a:solidFill>
+                      <a:srgbClr val="FFFFFF">
+                        <a:shade val="85000"/>
+                      </a:srgbClr>
+                    </a:solidFill>
+                    <a:ln w="88900" cap="sq">
+                      <a:solidFill>
+                        <a:srgbClr val="FFFFFF"/>
+                      </a:solidFill>
+                      <a:miter lim="800000"/>
+                    </a:ln>
+                    <a:effectLst>
+                      <a:outerShdw blurRad="55000" dist="18000" dir="5400000" algn="tl" rotWithShape="0">
+                        <a:srgbClr val="000000">
+                          <a:alpha val="40000"/>
+                        </a:srgbClr>
+                      </a:outerShdw>
+                    </a:effectLst>
+                    <a:scene3d>
+                      <a:camera prst="orthographicFront"/>
+                      <a:lightRig rig="twoPt" dir="t">
+                        <a:rot lat="0" lon="0" rev="7200000"/>
+                      </a:lightRig>
+                    </a:scene3d>
+                    <a:sp3d>
+                      <a:bevelT w="25400" h="19050"/>
+                      <a:contourClr>
+                        <a:srgbClr val="FFFFFF"/>
+                      </a:contourClr>
+                    </a:sp3d>
                   </pic:spPr>
                 </pic:pic>
               </a:graphicData>
@@ -1007,6 +1352,8 @@
     <w:p>
       <w:pPr>
         <w:rPr>
+          <w:strike/>
+          <w:color w:val="FF0000"/>
           <w:sz w:val="24"/>
           <w:szCs w:val="24"/>
         </w:rPr>
@@ -1023,7 +1370,23 @@
           <w:sz w:val="24"/>
           <w:szCs w:val="24"/>
         </w:rPr>
-        <w:t>maximum temperatures looks fairly normally distribute, but it does have a slight left skew caused by some smaller outliers. The mean is centered around 19</w:t>
+        <w:t xml:space="preserve">maximum temperatures looks </w:t>
+      </w:r>
+      <w:proofErr w:type="gramStart"/>
+      <w:r>
+        <w:rPr>
+          <w:sz w:val="24"/>
+          <w:szCs w:val="24"/>
+        </w:rPr>
+        <w:t>fairly normally</w:t>
+      </w:r>
+      <w:proofErr w:type="gramEnd"/>
+      <w:r>
+        <w:rPr>
+          <w:sz w:val="24"/>
+          <w:szCs w:val="24"/>
+        </w:rPr>
+        <w:t xml:space="preserve"> distribute, but it does have a slight left skew caused by some smaller outliers. The mean is centered around 19</w:t>
       </w:r>
       <w:r>
         <w:rPr>
@@ -1037,10 +1400,57 @@
           <w:sz w:val="24"/>
           <w:szCs w:val="24"/>
         </w:rPr>
-        <w:t xml:space="preserve"> degrees Celsius and the standard deviation is 4.66.  The distribution of the minimum temperatures also look normally distributed with a mean of 8.7</w:t>
-      </w:r>
-      <w:r>
-        <w:rPr>
+        <w:t xml:space="preserve"> degrees </w:t>
+      </w:r>
+      <w:proofErr w:type="gramStart"/>
+      <w:r>
+        <w:rPr>
+          <w:sz w:val="24"/>
+          <w:szCs w:val="24"/>
+        </w:rPr>
+        <w:t>Celsius</w:t>
+      </w:r>
+      <w:proofErr w:type="gramEnd"/>
+      <w:r>
+        <w:rPr>
+          <w:sz w:val="24"/>
+          <w:szCs w:val="24"/>
+        </w:rPr>
+        <w:t xml:space="preserve"> and the standard deviation is 4.66.  </w:t>
+      </w:r>
+      <w:r>
+        <w:rPr>
+          <w:strike/>
+          <w:color w:val="FF0000"/>
+          <w:sz w:val="24"/>
+          <w:szCs w:val="24"/>
+        </w:rPr>
+        <w:t xml:space="preserve">The distribution of the minimum temperatures also </w:t>
+      </w:r>
+      <w:proofErr w:type="gramStart"/>
+      <w:r>
+        <w:rPr>
+          <w:strike/>
+          <w:color w:val="FF0000"/>
+          <w:sz w:val="24"/>
+          <w:szCs w:val="24"/>
+        </w:rPr>
+        <w:t>look</w:t>
+      </w:r>
+      <w:proofErr w:type="gramEnd"/>
+      <w:r>
+        <w:rPr>
+          <w:strike/>
+          <w:color w:val="FF0000"/>
+          <w:sz w:val="24"/>
+          <w:szCs w:val="24"/>
+        </w:rPr>
+        <w:t xml:space="preserve"> normally distributed with a mean of 8.7</w:t>
+      </w:r>
+      <w:r>
+        <w:rPr>
+          <w:strike/>
+          <w:color w:val="FF0000"/>
           <w:sz w:val="24"/>
           <w:szCs w:val="24"/>
         </w:rPr>
@@ -1048,6 +1458,8 @@
       </w:r>
       <w:r>
         <w:rPr>
+          <w:strike/>
+          <w:color w:val="FF0000"/>
           <w:sz w:val="24"/>
           <w:szCs w:val="24"/>
         </w:rPr>
@@ -1055,6 +1467,8 @@
       </w:r>
       <w:r>
         <w:rPr>
+          <w:strike/>
+          <w:color w:val="FF0000"/>
           <w:sz w:val="24"/>
           <w:szCs w:val="24"/>
         </w:rPr>
@@ -1062,6 +1476,8 @@
       </w:r>
       <w:r>
         <w:rPr>
+          <w:strike/>
+          <w:color w:val="FF0000"/>
           <w:sz w:val="24"/>
           <w:szCs w:val="24"/>
         </w:rPr>
@@ -1080,7 +1496,6 @@
           <w:sz w:val="24"/>
           <w:szCs w:val="24"/>
         </w:rPr>
-        <w:lastRenderedPageBreak/>
         <w:t xml:space="preserve">Code and output: </w:t>
       </w:r>
     </w:p>
@@ -1209,7 +1624,47 @@
           <w:sz w:val="20"/>
           <w:szCs w:val="20"/>
         </w:rPr>
-        <w:t>&gt; summerMG &lt;- read.csv("C:\\Users\\rhear\\Documents\\STAT440\\STAT440-master\\summer_mount_ginini.csv", header=TRUE)</w:t>
+        <w:t xml:space="preserve">&gt; </w:t>
+      </w:r>
+      <w:proofErr w:type="spellStart"/>
+      <w:r>
+        <w:rPr>
+          <w:rFonts w:ascii="Lucida Console" w:eastAsia="Times New Roman" w:hAnsi="Lucida Console" w:cs="Courier New"/>
+          <w:color w:val="0000FF"/>
+          <w:sz w:val="20"/>
+          <w:szCs w:val="20"/>
+        </w:rPr>
+        <w:t>summerMG</w:t>
+      </w:r>
+      <w:proofErr w:type="spellEnd"/>
+      <w:r>
+        <w:rPr>
+          <w:rFonts w:ascii="Lucida Console" w:eastAsia="Times New Roman" w:hAnsi="Lucida Console" w:cs="Courier New"/>
+          <w:color w:val="0000FF"/>
+          <w:sz w:val="20"/>
+          <w:szCs w:val="20"/>
+        </w:rPr>
+        <w:t xml:space="preserve"> &lt;- </w:t>
+      </w:r>
+      <w:proofErr w:type="gramStart"/>
+      <w:r>
+        <w:rPr>
+          <w:rFonts w:ascii="Lucida Console" w:eastAsia="Times New Roman" w:hAnsi="Lucida Console" w:cs="Courier New"/>
+          <w:color w:val="0000FF"/>
+          <w:sz w:val="20"/>
+          <w:szCs w:val="20"/>
+        </w:rPr>
+        <w:t>read.csv(</w:t>
+      </w:r>
+      <w:proofErr w:type="gramEnd"/>
+      <w:r>
+        <w:rPr>
+          <w:rFonts w:ascii="Lucida Console" w:eastAsia="Times New Roman" w:hAnsi="Lucida Console" w:cs="Courier New"/>
+          <w:color w:val="0000FF"/>
+          <w:sz w:val="20"/>
+          <w:szCs w:val="20"/>
+        </w:rPr>
+        <w:t>"C:\\Users\\rhear\\Documents\\STAT440\\STAT440-master\\summer_mount_ginini.csv", header=TRUE)</w:t>
       </w:r>
     </w:p>
     <w:p>
@@ -1289,8 +1744,19 @@
           <w:sz w:val="20"/>
           <w:szCs w:val="20"/>
         </w:rPr>
-        <w:t>&gt; #population parameters for MaxTemp</w:t>
-      </w:r>
+        <w:t xml:space="preserve">&gt; #population parameters for </w:t>
+      </w:r>
+      <w:proofErr w:type="spellStart"/>
+      <w:r>
+        <w:rPr>
+          <w:rFonts w:ascii="Lucida Console" w:eastAsia="Times New Roman" w:hAnsi="Lucida Console" w:cs="Courier New"/>
+          <w:color w:val="0000FF"/>
+          <w:sz w:val="20"/>
+          <w:szCs w:val="20"/>
+        </w:rPr>
+        <w:t>MaxTemp</w:t>
+      </w:r>
+      <w:proofErr w:type="spellEnd"/>
     </w:p>
     <w:p>
       <w:pPr>
@@ -1329,7 +1795,38 @@
           <w:sz w:val="20"/>
           <w:szCs w:val="20"/>
         </w:rPr>
-        <w:t>&gt; mean(summerMG$MaxTemp, na.rm=TRUE)</w:t>
+        <w:t xml:space="preserve">&gt; </w:t>
+      </w:r>
+      <w:proofErr w:type="gramStart"/>
+      <w:r>
+        <w:rPr>
+          <w:rFonts w:ascii="Lucida Console" w:eastAsia="Times New Roman" w:hAnsi="Lucida Console" w:cs="Courier New"/>
+          <w:color w:val="0000FF"/>
+          <w:sz w:val="20"/>
+          <w:szCs w:val="20"/>
+        </w:rPr>
+        <w:t>mean(</w:t>
+      </w:r>
+      <w:proofErr w:type="spellStart"/>
+      <w:proofErr w:type="gramEnd"/>
+      <w:r>
+        <w:rPr>
+          <w:rFonts w:ascii="Lucida Console" w:eastAsia="Times New Roman" w:hAnsi="Lucida Console" w:cs="Courier New"/>
+          <w:color w:val="0000FF"/>
+          <w:sz w:val="20"/>
+          <w:szCs w:val="20"/>
+        </w:rPr>
+        <w:t>summerMG$MaxTemp</w:t>
+      </w:r>
+      <w:proofErr w:type="spellEnd"/>
+      <w:r>
+        <w:rPr>
+          <w:rFonts w:ascii="Lucida Console" w:eastAsia="Times New Roman" w:hAnsi="Lucida Console" w:cs="Courier New"/>
+          <w:color w:val="0000FF"/>
+          <w:sz w:val="20"/>
+          <w:szCs w:val="20"/>
+        </w:rPr>
+        <w:t>, na.rm=TRUE)</w:t>
       </w:r>
     </w:p>
     <w:p>
@@ -1411,7 +1908,39 @@
           <w:sz w:val="20"/>
           <w:szCs w:val="20"/>
         </w:rPr>
-        <w:t>&gt; var(summerMG$MaxTemp, na.rm=TRUE)</w:t>
+        <w:lastRenderedPageBreak/>
+        <w:t xml:space="preserve">&gt; </w:t>
+      </w:r>
+      <w:proofErr w:type="gramStart"/>
+      <w:r>
+        <w:rPr>
+          <w:rFonts w:ascii="Lucida Console" w:eastAsia="Times New Roman" w:hAnsi="Lucida Console" w:cs="Courier New"/>
+          <w:color w:val="0000FF"/>
+          <w:sz w:val="20"/>
+          <w:szCs w:val="20"/>
+        </w:rPr>
+        <w:t>var(</w:t>
+      </w:r>
+      <w:proofErr w:type="spellStart"/>
+      <w:proofErr w:type="gramEnd"/>
+      <w:r>
+        <w:rPr>
+          <w:rFonts w:ascii="Lucida Console" w:eastAsia="Times New Roman" w:hAnsi="Lucida Console" w:cs="Courier New"/>
+          <w:color w:val="0000FF"/>
+          <w:sz w:val="20"/>
+          <w:szCs w:val="20"/>
+        </w:rPr>
+        <w:t>summerMG$MaxTemp</w:t>
+      </w:r>
+      <w:proofErr w:type="spellEnd"/>
+      <w:r>
+        <w:rPr>
+          <w:rFonts w:ascii="Lucida Console" w:eastAsia="Times New Roman" w:hAnsi="Lucida Console" w:cs="Courier New"/>
+          <w:color w:val="0000FF"/>
+          <w:sz w:val="20"/>
+          <w:szCs w:val="20"/>
+        </w:rPr>
+        <w:t>, na.rm=TRUE)</w:t>
       </w:r>
     </w:p>
     <w:p>
@@ -1493,7 +2022,38 @@
           <w:sz w:val="20"/>
           <w:szCs w:val="20"/>
         </w:rPr>
-        <w:t>&gt; sum(summerMG$MaxTemp, na.rm=TRUE)</w:t>
+        <w:t xml:space="preserve">&gt; </w:t>
+      </w:r>
+      <w:proofErr w:type="gramStart"/>
+      <w:r>
+        <w:rPr>
+          <w:rFonts w:ascii="Lucida Console" w:eastAsia="Times New Roman" w:hAnsi="Lucida Console" w:cs="Courier New"/>
+          <w:color w:val="0000FF"/>
+          <w:sz w:val="20"/>
+          <w:szCs w:val="20"/>
+        </w:rPr>
+        <w:t>sum(</w:t>
+      </w:r>
+      <w:proofErr w:type="spellStart"/>
+      <w:proofErr w:type="gramEnd"/>
+      <w:r>
+        <w:rPr>
+          <w:rFonts w:ascii="Lucida Console" w:eastAsia="Times New Roman" w:hAnsi="Lucida Console" w:cs="Courier New"/>
+          <w:color w:val="0000FF"/>
+          <w:sz w:val="20"/>
+          <w:szCs w:val="20"/>
+        </w:rPr>
+        <w:t>summerMG$MaxTemp</w:t>
+      </w:r>
+      <w:proofErr w:type="spellEnd"/>
+      <w:r>
+        <w:rPr>
+          <w:rFonts w:ascii="Lucida Console" w:eastAsia="Times New Roman" w:hAnsi="Lucida Console" w:cs="Courier New"/>
+          <w:color w:val="0000FF"/>
+          <w:sz w:val="20"/>
+          <w:szCs w:val="20"/>
+        </w:rPr>
+        <w:t>, na.rm=TRUE)</w:t>
       </w:r>
     </w:p>
     <w:p>
@@ -1580,7 +2140,7 @@
     </w:p>
     <w:p>
       <w:pPr>
-        <w:shd w:val="clear" w:color="auto" w:fill="FFFFFF"/>
+        <w:shd w:val="clear" w:color="auto" w:fill="FF0000"/>
         <w:tabs>
           <w:tab w:val="left" w:pos="916"/>
           <w:tab w:val="left" w:pos="1832"/>
@@ -1603,24 +2163,38 @@
         <w:spacing w:after="0" w:line="240" w:lineRule="auto"/>
         <w:rPr>
           <w:rFonts w:ascii="Lucida Console" w:eastAsia="Times New Roman" w:hAnsi="Lucida Console" w:cs="Courier New"/>
-          <w:color w:val="0000FF"/>
-          <w:sz w:val="20"/>
-          <w:szCs w:val="20"/>
-        </w:rPr>
-      </w:pPr>
-      <w:r>
-        <w:rPr>
-          <w:rFonts w:ascii="Lucida Console" w:eastAsia="Times New Roman" w:hAnsi="Lucida Console" w:cs="Courier New"/>
-          <w:color w:val="0000FF"/>
-          <w:sz w:val="20"/>
-          <w:szCs w:val="20"/>
-        </w:rPr>
-        <w:t>&gt; #population parameters for MinTemp</w:t>
-      </w:r>
-    </w:p>
-    <w:p>
-      <w:pPr>
-        <w:shd w:val="clear" w:color="auto" w:fill="FFFFFF"/>
+          <w:strike/>
+          <w:color w:val="0000FF"/>
+          <w:sz w:val="20"/>
+          <w:szCs w:val="20"/>
+        </w:rPr>
+      </w:pPr>
+      <w:r>
+        <w:rPr>
+          <w:rFonts w:ascii="Lucida Console" w:eastAsia="Times New Roman" w:hAnsi="Lucida Console" w:cs="Courier New"/>
+          <w:strike/>
+          <w:color w:val="0000FF"/>
+          <w:sz w:val="20"/>
+          <w:szCs w:val="20"/>
+        </w:rPr>
+        <w:t xml:space="preserve">&gt; #population parameters for </w:t>
+      </w:r>
+      <w:proofErr w:type="spellStart"/>
+      <w:r>
+        <w:rPr>
+          <w:rFonts w:ascii="Lucida Console" w:eastAsia="Times New Roman" w:hAnsi="Lucida Console" w:cs="Courier New"/>
+          <w:strike/>
+          <w:color w:val="0000FF"/>
+          <w:sz w:val="20"/>
+          <w:szCs w:val="20"/>
+        </w:rPr>
+        <w:t>MinTemp</w:t>
+      </w:r>
+      <w:proofErr w:type="spellEnd"/>
+    </w:p>
+    <w:p>
+      <w:pPr>
+        <w:shd w:val="clear" w:color="auto" w:fill="FF0000"/>
         <w:tabs>
           <w:tab w:val="left" w:pos="916"/>
           <w:tab w:val="left" w:pos="1832"/>
@@ -1643,24 +2217,60 @@
         <w:spacing w:after="0" w:line="240" w:lineRule="auto"/>
         <w:rPr>
           <w:rFonts w:ascii="Lucida Console" w:eastAsia="Times New Roman" w:hAnsi="Lucida Console" w:cs="Courier New"/>
-          <w:color w:val="0000FF"/>
-          <w:sz w:val="20"/>
-          <w:szCs w:val="20"/>
-        </w:rPr>
-      </w:pPr>
-      <w:r>
-        <w:rPr>
-          <w:rFonts w:ascii="Lucida Console" w:eastAsia="Times New Roman" w:hAnsi="Lucida Console" w:cs="Courier New"/>
-          <w:color w:val="0000FF"/>
-          <w:sz w:val="20"/>
-          <w:szCs w:val="20"/>
-        </w:rPr>
-        <w:t>&gt; mean(summerMG$MinTemp, na.rm=TRUE)</w:t>
-      </w:r>
-    </w:p>
-    <w:p>
-      <w:pPr>
-        <w:shd w:val="clear" w:color="auto" w:fill="FFFFFF"/>
+          <w:strike/>
+          <w:color w:val="0000FF"/>
+          <w:sz w:val="20"/>
+          <w:szCs w:val="20"/>
+        </w:rPr>
+      </w:pPr>
+      <w:r>
+        <w:rPr>
+          <w:rFonts w:ascii="Lucida Console" w:eastAsia="Times New Roman" w:hAnsi="Lucida Console" w:cs="Courier New"/>
+          <w:strike/>
+          <w:color w:val="0000FF"/>
+          <w:sz w:val="20"/>
+          <w:szCs w:val="20"/>
+        </w:rPr>
+        <w:t xml:space="preserve">&gt; </w:t>
+      </w:r>
+      <w:proofErr w:type="gramStart"/>
+      <w:r>
+        <w:rPr>
+          <w:rFonts w:ascii="Lucida Console" w:eastAsia="Times New Roman" w:hAnsi="Lucida Console" w:cs="Courier New"/>
+          <w:strike/>
+          <w:color w:val="0000FF"/>
+          <w:sz w:val="20"/>
+          <w:szCs w:val="20"/>
+        </w:rPr>
+        <w:t>mean(</w:t>
+      </w:r>
+      <w:proofErr w:type="spellStart"/>
+      <w:proofErr w:type="gramEnd"/>
+      <w:r>
+        <w:rPr>
+          <w:rFonts w:ascii="Lucida Console" w:eastAsia="Times New Roman" w:hAnsi="Lucida Console" w:cs="Courier New"/>
+          <w:strike/>
+          <w:color w:val="0000FF"/>
+          <w:sz w:val="20"/>
+          <w:szCs w:val="20"/>
+        </w:rPr>
+        <w:t>summerMG$MinTemp</w:t>
+      </w:r>
+      <w:proofErr w:type="spellEnd"/>
+      <w:r>
+        <w:rPr>
+          <w:rFonts w:ascii="Lucida Console" w:eastAsia="Times New Roman" w:hAnsi="Lucida Console" w:cs="Courier New"/>
+          <w:strike/>
+          <w:color w:val="0000FF"/>
+          <w:sz w:val="20"/>
+          <w:szCs w:val="20"/>
+        </w:rPr>
+        <w:t>, na.rm=TRUE)</w:t>
+      </w:r>
+    </w:p>
+    <w:p>
+      <w:pPr>
+        <w:shd w:val="clear" w:color="auto" w:fill="FF0000"/>
         <w:tabs>
           <w:tab w:val="left" w:pos="916"/>
           <w:tab w:val="left" w:pos="1832"/>
@@ -1683,6 +2293,7 @@
         <w:spacing w:after="0" w:line="240" w:lineRule="auto"/>
         <w:rPr>
           <w:rFonts w:ascii="Lucida Console" w:eastAsia="Times New Roman" w:hAnsi="Lucida Console" w:cs="Courier New"/>
+          <w:strike/>
           <w:color w:val="000000"/>
           <w:sz w:val="20"/>
           <w:szCs w:val="20"/>
@@ -1692,6 +2303,7 @@
       <w:r>
         <w:rPr>
           <w:rFonts w:ascii="Lucida Console" w:eastAsia="Times New Roman" w:hAnsi="Lucida Console" w:cs="Courier New"/>
+          <w:strike/>
           <w:color w:val="000000"/>
           <w:sz w:val="20"/>
           <w:szCs w:val="20"/>
@@ -1702,7 +2314,7 @@
     </w:p>
     <w:p>
       <w:pPr>
-        <w:shd w:val="clear" w:color="auto" w:fill="FFFFFF"/>
+        <w:shd w:val="clear" w:color="auto" w:fill="FF0000"/>
         <w:tabs>
           <w:tab w:val="left" w:pos="916"/>
           <w:tab w:val="left" w:pos="1832"/>
@@ -1725,24 +2337,60 @@
         <w:spacing w:after="0" w:line="240" w:lineRule="auto"/>
         <w:rPr>
           <w:rFonts w:ascii="Lucida Console" w:eastAsia="Times New Roman" w:hAnsi="Lucida Console" w:cs="Courier New"/>
-          <w:color w:val="0000FF"/>
-          <w:sz w:val="20"/>
-          <w:szCs w:val="20"/>
-        </w:rPr>
-      </w:pPr>
-      <w:r>
-        <w:rPr>
-          <w:rFonts w:ascii="Lucida Console" w:eastAsia="Times New Roman" w:hAnsi="Lucida Console" w:cs="Courier New"/>
-          <w:color w:val="0000FF"/>
-          <w:sz w:val="20"/>
-          <w:szCs w:val="20"/>
-        </w:rPr>
-        <w:t>&gt; var(summerMG$MinTemp, na.rm=TRUE)</w:t>
-      </w:r>
-    </w:p>
-    <w:p>
-      <w:pPr>
-        <w:shd w:val="clear" w:color="auto" w:fill="FFFFFF"/>
+          <w:strike/>
+          <w:color w:val="0000FF"/>
+          <w:sz w:val="20"/>
+          <w:szCs w:val="20"/>
+        </w:rPr>
+      </w:pPr>
+      <w:r>
+        <w:rPr>
+          <w:rFonts w:ascii="Lucida Console" w:eastAsia="Times New Roman" w:hAnsi="Lucida Console" w:cs="Courier New"/>
+          <w:strike/>
+          <w:color w:val="0000FF"/>
+          <w:sz w:val="20"/>
+          <w:szCs w:val="20"/>
+        </w:rPr>
+        <w:t xml:space="preserve">&gt; </w:t>
+      </w:r>
+      <w:proofErr w:type="gramStart"/>
+      <w:r>
+        <w:rPr>
+          <w:rFonts w:ascii="Lucida Console" w:eastAsia="Times New Roman" w:hAnsi="Lucida Console" w:cs="Courier New"/>
+          <w:strike/>
+          <w:color w:val="0000FF"/>
+          <w:sz w:val="20"/>
+          <w:szCs w:val="20"/>
+        </w:rPr>
+        <w:t>var(</w:t>
+      </w:r>
+      <w:proofErr w:type="spellStart"/>
+      <w:proofErr w:type="gramEnd"/>
+      <w:r>
+        <w:rPr>
+          <w:rFonts w:ascii="Lucida Console" w:eastAsia="Times New Roman" w:hAnsi="Lucida Console" w:cs="Courier New"/>
+          <w:strike/>
+          <w:color w:val="0000FF"/>
+          <w:sz w:val="20"/>
+          <w:szCs w:val="20"/>
+        </w:rPr>
+        <w:t>summerMG$MinTemp</w:t>
+      </w:r>
+      <w:proofErr w:type="spellEnd"/>
+      <w:r>
+        <w:rPr>
+          <w:rFonts w:ascii="Lucida Console" w:eastAsia="Times New Roman" w:hAnsi="Lucida Console" w:cs="Courier New"/>
+          <w:strike/>
+          <w:color w:val="0000FF"/>
+          <w:sz w:val="20"/>
+          <w:szCs w:val="20"/>
+        </w:rPr>
+        <w:t>, na.rm=TRUE)</w:t>
+      </w:r>
+    </w:p>
+    <w:p>
+      <w:pPr>
+        <w:shd w:val="clear" w:color="auto" w:fill="FF0000"/>
         <w:tabs>
           <w:tab w:val="left" w:pos="916"/>
           <w:tab w:val="left" w:pos="1832"/>
@@ -1765,6 +2413,7 @@
         <w:spacing w:after="0" w:line="240" w:lineRule="auto"/>
         <w:rPr>
           <w:rFonts w:ascii="Lucida Console" w:eastAsia="Times New Roman" w:hAnsi="Lucida Console" w:cs="Courier New"/>
+          <w:strike/>
           <w:color w:val="000000"/>
           <w:sz w:val="20"/>
           <w:szCs w:val="20"/>
@@ -1774,6 +2423,7 @@
       <w:r>
         <w:rPr>
           <w:rFonts w:ascii="Lucida Console" w:eastAsia="Times New Roman" w:hAnsi="Lucida Console" w:cs="Courier New"/>
+          <w:strike/>
           <w:color w:val="000000"/>
           <w:sz w:val="20"/>
           <w:szCs w:val="20"/>
@@ -1784,7 +2434,7 @@
     </w:p>
     <w:p>
       <w:pPr>
-        <w:shd w:val="clear" w:color="auto" w:fill="FFFFFF"/>
+        <w:shd w:val="clear" w:color="auto" w:fill="FF0000"/>
         <w:tabs>
           <w:tab w:val="left" w:pos="916"/>
           <w:tab w:val="left" w:pos="1832"/>
@@ -1807,24 +2457,60 @@
         <w:spacing w:after="0" w:line="240" w:lineRule="auto"/>
         <w:rPr>
           <w:rFonts w:ascii="Lucida Console" w:eastAsia="Times New Roman" w:hAnsi="Lucida Console" w:cs="Courier New"/>
-          <w:color w:val="0000FF"/>
-          <w:sz w:val="20"/>
-          <w:szCs w:val="20"/>
-        </w:rPr>
-      </w:pPr>
-      <w:r>
-        <w:rPr>
-          <w:rFonts w:ascii="Lucida Console" w:eastAsia="Times New Roman" w:hAnsi="Lucida Console" w:cs="Courier New"/>
-          <w:color w:val="0000FF"/>
-          <w:sz w:val="20"/>
-          <w:szCs w:val="20"/>
-        </w:rPr>
-        <w:t>&gt; sum(summerMG$MinTemp, na.rm=TRUE)</w:t>
-      </w:r>
-    </w:p>
-    <w:p>
-      <w:pPr>
-        <w:shd w:val="clear" w:color="auto" w:fill="FFFFFF"/>
+          <w:strike/>
+          <w:color w:val="0000FF"/>
+          <w:sz w:val="20"/>
+          <w:szCs w:val="20"/>
+        </w:rPr>
+      </w:pPr>
+      <w:r>
+        <w:rPr>
+          <w:rFonts w:ascii="Lucida Console" w:eastAsia="Times New Roman" w:hAnsi="Lucida Console" w:cs="Courier New"/>
+          <w:strike/>
+          <w:color w:val="0000FF"/>
+          <w:sz w:val="20"/>
+          <w:szCs w:val="20"/>
+        </w:rPr>
+        <w:t xml:space="preserve">&gt; </w:t>
+      </w:r>
+      <w:proofErr w:type="gramStart"/>
+      <w:r>
+        <w:rPr>
+          <w:rFonts w:ascii="Lucida Console" w:eastAsia="Times New Roman" w:hAnsi="Lucida Console" w:cs="Courier New"/>
+          <w:strike/>
+          <w:color w:val="0000FF"/>
+          <w:sz w:val="20"/>
+          <w:szCs w:val="20"/>
+        </w:rPr>
+        <w:t>sum(</w:t>
+      </w:r>
+      <w:proofErr w:type="spellStart"/>
+      <w:proofErr w:type="gramEnd"/>
+      <w:r>
+        <w:rPr>
+          <w:rFonts w:ascii="Lucida Console" w:eastAsia="Times New Roman" w:hAnsi="Lucida Console" w:cs="Courier New"/>
+          <w:strike/>
+          <w:color w:val="0000FF"/>
+          <w:sz w:val="20"/>
+          <w:szCs w:val="20"/>
+        </w:rPr>
+        <w:t>summerMG$MinTemp</w:t>
+      </w:r>
+      <w:proofErr w:type="spellEnd"/>
+      <w:r>
+        <w:rPr>
+          <w:rFonts w:ascii="Lucida Console" w:eastAsia="Times New Roman" w:hAnsi="Lucida Console" w:cs="Courier New"/>
+          <w:strike/>
+          <w:color w:val="0000FF"/>
+          <w:sz w:val="20"/>
+          <w:szCs w:val="20"/>
+        </w:rPr>
+        <w:t>, na.rm=TRUE)</w:t>
+      </w:r>
+    </w:p>
+    <w:p>
+      <w:pPr>
+        <w:shd w:val="clear" w:color="auto" w:fill="FF0000"/>
         <w:tabs>
           <w:tab w:val="left" w:pos="916"/>
           <w:tab w:val="left" w:pos="1832"/>
@@ -1847,6 +2533,7 @@
         <w:spacing w:after="0" w:line="240" w:lineRule="auto"/>
         <w:rPr>
           <w:rFonts w:ascii="Lucida Console" w:eastAsia="Times New Roman" w:hAnsi="Lucida Console" w:cs="Courier New"/>
+          <w:strike/>
           <w:color w:val="000000"/>
           <w:sz w:val="20"/>
           <w:szCs w:val="20"/>
@@ -1856,6 +2543,7 @@
       <w:r>
         <w:rPr>
           <w:rFonts w:ascii="Lucida Console" w:eastAsia="Times New Roman" w:hAnsi="Lucida Console" w:cs="Courier New"/>
+          <w:strike/>
           <w:color w:val="000000"/>
           <w:sz w:val="20"/>
           <w:szCs w:val="20"/>
@@ -1866,7 +2554,7 @@
     </w:p>
     <w:p>
       <w:pPr>
-        <w:shd w:val="clear" w:color="auto" w:fill="FFFFFF"/>
+        <w:shd w:val="clear" w:color="auto" w:fill="FF0000"/>
         <w:tabs>
           <w:tab w:val="left" w:pos="916"/>
           <w:tab w:val="left" w:pos="1832"/>
@@ -1889,14 +2577,16 @@
         <w:spacing w:after="0" w:line="240" w:lineRule="auto"/>
         <w:rPr>
           <w:rFonts w:ascii="Lucida Console" w:eastAsia="Times New Roman" w:hAnsi="Lucida Console" w:cs="Courier New"/>
-          <w:color w:val="0000FF"/>
-          <w:sz w:val="20"/>
-          <w:szCs w:val="20"/>
-        </w:rPr>
-      </w:pPr>
-      <w:r>
-        <w:rPr>
-          <w:rFonts w:ascii="Lucida Console" w:eastAsia="Times New Roman" w:hAnsi="Lucida Console" w:cs="Courier New"/>
+          <w:strike/>
+          <w:color w:val="0000FF"/>
+          <w:sz w:val="20"/>
+          <w:szCs w:val="20"/>
+        </w:rPr>
+      </w:pPr>
+      <w:r>
+        <w:rPr>
+          <w:rFonts w:ascii="Lucida Console" w:eastAsia="Times New Roman" w:hAnsi="Lucida Console" w:cs="Courier New"/>
+          <w:strike/>
           <w:color w:val="0000FF"/>
           <w:sz w:val="20"/>
           <w:szCs w:val="20"/>
@@ -1906,7 +2596,7 @@
     </w:p>
     <w:p>
       <w:pPr>
-        <w:shd w:val="clear" w:color="auto" w:fill="FFFFFF"/>
+        <w:shd w:val="clear" w:color="auto" w:fill="FF0000"/>
         <w:tabs>
           <w:tab w:val="left" w:pos="916"/>
           <w:tab w:val="left" w:pos="1832"/>
@@ -1929,14 +2619,16 @@
         <w:spacing w:after="0" w:line="240" w:lineRule="auto"/>
         <w:rPr>
           <w:rFonts w:ascii="Lucida Console" w:eastAsia="Times New Roman" w:hAnsi="Lucida Console" w:cs="Courier New"/>
-          <w:color w:val="0000FF"/>
-          <w:sz w:val="20"/>
-          <w:szCs w:val="20"/>
-        </w:rPr>
-      </w:pPr>
-      <w:r>
-        <w:rPr>
-          <w:rFonts w:ascii="Lucida Console" w:eastAsia="Times New Roman" w:hAnsi="Lucida Console" w:cs="Courier New"/>
+          <w:strike/>
+          <w:color w:val="0000FF"/>
+          <w:sz w:val="20"/>
+          <w:szCs w:val="20"/>
+        </w:rPr>
+      </w:pPr>
+      <w:r>
+        <w:rPr>
+          <w:rFonts w:ascii="Lucida Console" w:eastAsia="Times New Roman" w:hAnsi="Lucida Console" w:cs="Courier New"/>
+          <w:strike/>
           <w:color w:val="0000FF"/>
           <w:sz w:val="20"/>
           <w:szCs w:val="20"/>
@@ -1946,7 +2638,7 @@
     </w:p>
     <w:p>
       <w:pPr>
-        <w:shd w:val="clear" w:color="auto" w:fill="FFFFFF"/>
+        <w:shd w:val="clear" w:color="auto" w:fill="FF0000"/>
         <w:tabs>
           <w:tab w:val="left" w:pos="916"/>
           <w:tab w:val="left" w:pos="1832"/>
@@ -1969,24 +2661,116 @@
         <w:spacing w:after="0" w:line="240" w:lineRule="auto"/>
         <w:rPr>
           <w:rFonts w:ascii="Lucida Console" w:eastAsia="Times New Roman" w:hAnsi="Lucida Console" w:cs="Courier New"/>
-          <w:color w:val="0000FF"/>
-          <w:sz w:val="20"/>
-          <w:szCs w:val="20"/>
-        </w:rPr>
-      </w:pPr>
-      <w:r>
-        <w:rPr>
-          <w:rFonts w:ascii="Lucida Console" w:eastAsia="Times New Roman" w:hAnsi="Lucida Console" w:cs="Courier New"/>
-          <w:color w:val="0000FF"/>
-          <w:sz w:val="20"/>
-          <w:szCs w:val="20"/>
-        </w:rPr>
-        <w:t>&gt; cor(summerMG$MaxTemp, summerMG$MinTemp, use="complete.obs")</w:t>
-      </w:r>
-    </w:p>
-    <w:p>
-      <w:pPr>
-        <w:shd w:val="clear" w:color="auto" w:fill="FFFFFF"/>
+          <w:strike/>
+          <w:color w:val="0000FF"/>
+          <w:sz w:val="20"/>
+          <w:szCs w:val="20"/>
+        </w:rPr>
+      </w:pPr>
+      <w:r>
+        <w:rPr>
+          <w:rFonts w:ascii="Lucida Console" w:eastAsia="Times New Roman" w:hAnsi="Lucida Console" w:cs="Courier New"/>
+          <w:strike/>
+          <w:color w:val="0000FF"/>
+          <w:sz w:val="20"/>
+          <w:szCs w:val="20"/>
+        </w:rPr>
+        <w:t xml:space="preserve">&gt; </w:t>
+      </w:r>
+      <w:proofErr w:type="spellStart"/>
+      <w:proofErr w:type="gramStart"/>
+      <w:r>
+        <w:rPr>
+          <w:rFonts w:ascii="Lucida Console" w:eastAsia="Times New Roman" w:hAnsi="Lucida Console" w:cs="Courier New"/>
+          <w:strike/>
+          <w:color w:val="0000FF"/>
+          <w:sz w:val="20"/>
+          <w:szCs w:val="20"/>
+        </w:rPr>
+        <w:t>cor</w:t>
+      </w:r>
+      <w:proofErr w:type="spellEnd"/>
+      <w:r>
+        <w:rPr>
+          <w:rFonts w:ascii="Lucida Console" w:eastAsia="Times New Roman" w:hAnsi="Lucida Console" w:cs="Courier New"/>
+          <w:strike/>
+          <w:color w:val="0000FF"/>
+          <w:sz w:val="20"/>
+          <w:szCs w:val="20"/>
+        </w:rPr>
+        <w:t>(</w:t>
+      </w:r>
+      <w:proofErr w:type="spellStart"/>
+      <w:proofErr w:type="gramEnd"/>
+      <w:r>
+        <w:rPr>
+          <w:rFonts w:ascii="Lucida Console" w:eastAsia="Times New Roman" w:hAnsi="Lucida Console" w:cs="Courier New"/>
+          <w:strike/>
+          <w:color w:val="0000FF"/>
+          <w:sz w:val="20"/>
+          <w:szCs w:val="20"/>
+        </w:rPr>
+        <w:t>summerMG$MaxTemp</w:t>
+      </w:r>
+      <w:proofErr w:type="spellEnd"/>
+      <w:r>
+        <w:rPr>
+          <w:rFonts w:ascii="Lucida Console" w:eastAsia="Times New Roman" w:hAnsi="Lucida Console" w:cs="Courier New"/>
+          <w:strike/>
+          <w:color w:val="0000FF"/>
+          <w:sz w:val="20"/>
+          <w:szCs w:val="20"/>
+        </w:rPr>
+        <w:t xml:space="preserve">, </w:t>
+      </w:r>
+      <w:proofErr w:type="spellStart"/>
+      <w:r>
+        <w:rPr>
+          <w:rFonts w:ascii="Lucida Console" w:eastAsia="Times New Roman" w:hAnsi="Lucida Console" w:cs="Courier New"/>
+          <w:strike/>
+          <w:color w:val="0000FF"/>
+          <w:sz w:val="20"/>
+          <w:szCs w:val="20"/>
+        </w:rPr>
+        <w:t>summerMG$MinTemp</w:t>
+      </w:r>
+      <w:proofErr w:type="spellEnd"/>
+      <w:r>
+        <w:rPr>
+          <w:rFonts w:ascii="Lucida Console" w:eastAsia="Times New Roman" w:hAnsi="Lucida Console" w:cs="Courier New"/>
+          <w:strike/>
+          <w:color w:val="0000FF"/>
+          <w:sz w:val="20"/>
+          <w:szCs w:val="20"/>
+        </w:rPr>
+        <w:t>, use="</w:t>
+      </w:r>
+      <w:proofErr w:type="spellStart"/>
+      <w:r>
+        <w:rPr>
+          <w:rFonts w:ascii="Lucida Console" w:eastAsia="Times New Roman" w:hAnsi="Lucida Console" w:cs="Courier New"/>
+          <w:strike/>
+          <w:color w:val="0000FF"/>
+          <w:sz w:val="20"/>
+          <w:szCs w:val="20"/>
+        </w:rPr>
+        <w:t>complete.obs</w:t>
+      </w:r>
+      <w:proofErr w:type="spellEnd"/>
+      <w:r>
+        <w:rPr>
+          <w:rFonts w:ascii="Lucida Console" w:eastAsia="Times New Roman" w:hAnsi="Lucida Console" w:cs="Courier New"/>
+          <w:strike/>
+          <w:color w:val="0000FF"/>
+          <w:sz w:val="20"/>
+          <w:szCs w:val="20"/>
+        </w:rPr>
+        <w:t>")</w:t>
+      </w:r>
+    </w:p>
+    <w:p>
+      <w:pPr>
+        <w:shd w:val="clear" w:color="auto" w:fill="FF0000"/>
         <w:tabs>
           <w:tab w:val="left" w:pos="916"/>
           <w:tab w:val="left" w:pos="1832"/>
@@ -2009,6 +2793,7 @@
         <w:spacing w:after="0" w:line="240" w:lineRule="auto"/>
         <w:rPr>
           <w:rFonts w:ascii="Lucida Console" w:eastAsia="Times New Roman" w:hAnsi="Lucida Console" w:cs="Courier New"/>
+          <w:strike/>
           <w:color w:val="000000"/>
           <w:sz w:val="20"/>
           <w:szCs w:val="20"/>
@@ -2017,6 +2802,7 @@
       <w:r>
         <w:rPr>
           <w:rFonts w:ascii="Lucida Console" w:eastAsia="Times New Roman" w:hAnsi="Lucida Console" w:cs="Courier New"/>
+          <w:strike/>
           <w:color w:val="000000"/>
           <w:sz w:val="20"/>
           <w:szCs w:val="20"/>
@@ -2027,7 +2813,9 @@
     </w:p>
     <w:p>
       <w:pPr>
-        <w:rPr>
+        <w:shd w:val="clear" w:color="auto" w:fill="FF0000"/>
+        <w:rPr>
+          <w:strike/>
           <w:sz w:val="24"/>
           <w:szCs w:val="24"/>
         </w:rPr>

</xml_diff>